<commit_message>
add twitter and fix stat
</commit_message>
<xml_diff>
--- a/Final Project Requirements.docx
+++ b/Final Project Requirements.docx
@@ -195,7 +195,7 @@
     </w:p>
     <w:p>
       <w:pPr>
-        <w:pStyle w:val="a3"/>
+        <w:pStyle w:val="ListParagraph"/>
         <w:numPr>
           <w:ilvl w:val="0"/>
           <w:numId w:val="1"/>
@@ -385,7 +385,7 @@
     </w:p>
     <w:p>
       <w:pPr>
-        <w:pStyle w:val="a3"/>
+        <w:pStyle w:val="ListParagraph"/>
         <w:numPr>
           <w:ilvl w:val="0"/>
           <w:numId w:val="1"/>
@@ -440,7 +440,7 @@
     </w:p>
     <w:p>
       <w:pPr>
-        <w:pStyle w:val="a3"/>
+        <w:pStyle w:val="ListParagraph"/>
         <w:numPr>
           <w:ilvl w:val="0"/>
           <w:numId w:val="1"/>
@@ -499,7 +499,7 @@
     </w:p>
     <w:p>
       <w:pPr>
-        <w:pStyle w:val="a3"/>
+        <w:pStyle w:val="ListParagraph"/>
         <w:numPr>
           <w:ilvl w:val="0"/>
           <w:numId w:val="1"/>
@@ -562,7 +562,7 @@
     </w:p>
     <w:p>
       <w:pPr>
-        <w:pStyle w:val="a3"/>
+        <w:pStyle w:val="ListParagraph"/>
         <w:numPr>
           <w:ilvl w:val="0"/>
           <w:numId w:val="1"/>
@@ -620,7 +620,7 @@
     </w:p>
     <w:p>
       <w:pPr>
-        <w:pStyle w:val="a3"/>
+        <w:pStyle w:val="ListParagraph"/>
         <w:numPr>
           <w:ilvl w:val="0"/>
           <w:numId w:val="1"/>
@@ -730,7 +730,7 @@
     </w:p>
     <w:p>
       <w:pPr>
-        <w:pStyle w:val="a3"/>
+        <w:pStyle w:val="ListParagraph"/>
         <w:numPr>
           <w:ilvl w:val="0"/>
           <w:numId w:val="1"/>
@@ -776,7 +776,7 @@
     </w:p>
     <w:p>
       <w:pPr>
-        <w:pStyle w:val="a3"/>
+        <w:pStyle w:val="ListParagraph"/>
         <w:numPr>
           <w:ilvl w:val="0"/>
           <w:numId w:val="1"/>
@@ -927,7 +927,7 @@
     </w:p>
     <w:p>
       <w:pPr>
-        <w:pStyle w:val="a3"/>
+        <w:pStyle w:val="ListParagraph"/>
         <w:numPr>
           <w:ilvl w:val="0"/>
           <w:numId w:val="1"/>
@@ -999,7 +999,7 @@
     </w:p>
     <w:p>
       <w:pPr>
-        <w:pStyle w:val="a3"/>
+        <w:pStyle w:val="ListParagraph"/>
         <w:numPr>
           <w:ilvl w:val="0"/>
           <w:numId w:val="1"/>
@@ -1203,7 +1203,7 @@
     </w:p>
     <w:p>
       <w:pPr>
-        <w:pStyle w:val="a3"/>
+        <w:pStyle w:val="ListParagraph"/>
         <w:numPr>
           <w:ilvl w:val="0"/>
           <w:numId w:val="1"/>
@@ -1215,7 +1215,6 @@
           <w:szCs w:val="20"/>
         </w:rPr>
       </w:pPr>
-      <w:bookmarkStart w:id="0" w:name="_GoBack"/>
       <w:r>
         <w:rPr>
           <w:rFonts w:hint="cs"/>
@@ -1317,10 +1316,9 @@
         <w:t xml:space="preserve">). </w:t>
       </w:r>
     </w:p>
-    <w:bookmarkEnd w:id="0"/>
-    <w:p>
-      <w:pPr>
-        <w:pStyle w:val="a3"/>
+    <w:p>
+      <w:pPr>
+        <w:pStyle w:val="ListParagraph"/>
         <w:numPr>
           <w:ilvl w:val="0"/>
           <w:numId w:val="1"/>
@@ -1410,7 +1408,7 @@
     </w:p>
     <w:p>
       <w:pPr>
-        <w:pStyle w:val="a3"/>
+        <w:pStyle w:val="ListParagraph"/>
         <w:numPr>
           <w:ilvl w:val="0"/>
           <w:numId w:val="1"/>
@@ -1458,7 +1456,7 @@
     </w:p>
     <w:p>
       <w:pPr>
-        <w:pStyle w:val="a3"/>
+        <w:pStyle w:val="ListParagraph"/>
         <w:numPr>
           <w:ilvl w:val="0"/>
           <w:numId w:val="1"/>
@@ -1491,7 +1489,7 @@
     </w:p>
     <w:p>
       <w:pPr>
-        <w:pStyle w:val="a3"/>
+        <w:pStyle w:val="ListParagraph"/>
         <w:numPr>
           <w:ilvl w:val="0"/>
           <w:numId w:val="1"/>
@@ -1516,7 +1514,7 @@
     </w:p>
     <w:p>
       <w:pPr>
-        <w:pStyle w:val="a3"/>
+        <w:pStyle w:val="ListParagraph"/>
         <w:numPr>
           <w:ilvl w:val="0"/>
           <w:numId w:val="1"/>
@@ -1661,7 +1659,7 @@
     </w:p>
     <w:p>
       <w:pPr>
-        <w:pStyle w:val="a3"/>
+        <w:pStyle w:val="ListParagraph"/>
         <w:numPr>
           <w:ilvl w:val="0"/>
           <w:numId w:val="1"/>
@@ -1700,7 +1698,7 @@
     </w:p>
     <w:p>
       <w:pPr>
-        <w:pStyle w:val="a3"/>
+        <w:pStyle w:val="ListParagraph"/>
         <w:numPr>
           <w:ilvl w:val="1"/>
           <w:numId w:val="1"/>
@@ -1723,7 +1721,7 @@
     </w:p>
     <w:p>
       <w:pPr>
-        <w:pStyle w:val="a3"/>
+        <w:pStyle w:val="ListParagraph"/>
         <w:numPr>
           <w:ilvl w:val="1"/>
           <w:numId w:val="1"/>
@@ -1744,7 +1742,7 @@
     </w:p>
     <w:p>
       <w:pPr>
-        <w:pStyle w:val="a3"/>
+        <w:pStyle w:val="ListParagraph"/>
         <w:numPr>
           <w:ilvl w:val="1"/>
           <w:numId w:val="1"/>
@@ -1810,7 +1808,7 @@
     </w:p>
     <w:p>
       <w:pPr>
-        <w:pStyle w:val="a3"/>
+        <w:pStyle w:val="ListParagraph"/>
         <w:numPr>
           <w:ilvl w:val="0"/>
           <w:numId w:val="1"/>
@@ -1849,7 +1847,7 @@
     </w:p>
     <w:p>
       <w:pPr>
-        <w:pStyle w:val="a3"/>
+        <w:pStyle w:val="ListParagraph"/>
         <w:numPr>
           <w:ilvl w:val="1"/>
           <w:numId w:val="1"/>
@@ -1870,7 +1868,7 @@
     </w:p>
     <w:p>
       <w:pPr>
-        <w:pStyle w:val="a3"/>
+        <w:pStyle w:val="ListParagraph"/>
         <w:numPr>
           <w:ilvl w:val="1"/>
           <w:numId w:val="1"/>
@@ -1891,7 +1889,7 @@
     </w:p>
     <w:p>
       <w:pPr>
-        <w:pStyle w:val="a3"/>
+        <w:pStyle w:val="ListParagraph"/>
         <w:numPr>
           <w:ilvl w:val="1"/>
           <w:numId w:val="1"/>
@@ -1912,7 +1910,7 @@
     </w:p>
     <w:p>
       <w:pPr>
-        <w:pStyle w:val="a3"/>
+        <w:pStyle w:val="ListParagraph"/>
         <w:numPr>
           <w:ilvl w:val="1"/>
           <w:numId w:val="1"/>
@@ -1933,7 +1931,7 @@
     </w:p>
     <w:p>
       <w:pPr>
-        <w:pStyle w:val="a3"/>
+        <w:pStyle w:val="ListParagraph"/>
         <w:numPr>
           <w:ilvl w:val="1"/>
           <w:numId w:val="1"/>
@@ -1954,7 +1952,7 @@
     </w:p>
     <w:p>
       <w:pPr>
-        <w:pStyle w:val="a3"/>
+        <w:pStyle w:val="ListParagraph"/>
         <w:numPr>
           <w:ilvl w:val="0"/>
           <w:numId w:val="1"/>
@@ -1977,57 +1975,31 @@
     </w:p>
     <w:p>
       <w:pPr>
-        <w:pStyle w:val="a3"/>
+        <w:pStyle w:val="ListParagraph"/>
         <w:numPr>
           <w:ilvl w:val="1"/>
           <w:numId w:val="1"/>
         </w:numPr>
         <w:bidi/>
         <w:rPr>
-          <w:sz w:val="20"/>
-          <w:szCs w:val="20"/>
-        </w:rPr>
-      </w:pPr>
-      <w:r>
-        <w:rPr>
-          <w:sz w:val="20"/>
-          <w:szCs w:val="20"/>
-          <w:rtl/>
-        </w:rPr>
-        <w:t xml:space="preserve">המערכת תציע מוצר היכול לעניין את הלקוח על פי </w:t>
-      </w:r>
-      <w:r>
-        <w:rPr>
-          <w:b/>
-          <w:bCs/>
-          <w:color w:val="FF0000"/>
-          <w:sz w:val="20"/>
-          <w:szCs w:val="20"/>
-          <w:u w:val="single"/>
-          <w:rtl/>
-        </w:rPr>
-        <w:t>למידת</w:t>
-      </w:r>
-      <w:r>
-        <w:rPr>
-          <w:color w:val="FF0000"/>
-          <w:sz w:val="20"/>
-          <w:szCs w:val="20"/>
-          <w:rtl/>
-        </w:rPr>
-        <w:t xml:space="preserve"> </w:t>
-      </w:r>
-      <w:r>
-        <w:rPr>
-          <w:sz w:val="20"/>
-          <w:szCs w:val="20"/>
-          <w:rtl/>
-        </w:rPr>
-        <w:t>סטטיסטיקה (היסטוריה)</w:t>
-      </w:r>
-      <w:r>
-        <w:rPr>
-          <w:rFonts w:hint="cs"/>
+          <w:color w:val="00B050"/>
+          <w:sz w:val="20"/>
+          <w:szCs w:val="20"/>
+        </w:rPr>
+      </w:pPr>
+      <w:r>
+        <w:rPr>
+          <w:color w:val="00B050"/>
+          <w:sz w:val="20"/>
+          <w:szCs w:val="20"/>
+          <w:rtl/>
+        </w:rPr>
+        <w:t>המערכת תציע מוצר היכול לעניין את הלקוח על פי למידת סטטיסטיקה (היסטוריה)</w:t>
+      </w:r>
+      <w:r>
+        <w:rPr>
+          <w:rFonts w:hint="cs"/>
+          <w:color w:val="00B050"/>
           <w:sz w:val="20"/>
           <w:szCs w:val="20"/>
           <w:rtl/>
@@ -2036,6 +2008,7 @@
       </w:r>
       <w:r>
         <w:rPr>
+          <w:color w:val="00B050"/>
           <w:sz w:val="20"/>
           <w:szCs w:val="20"/>
         </w:rPr>
@@ -2044,6 +2017,7 @@
       <w:r>
         <w:rPr>
           <w:rFonts w:hint="cs"/>
+          <w:color w:val="00B050"/>
           <w:sz w:val="20"/>
           <w:szCs w:val="20"/>
           <w:rtl/>
@@ -2052,6 +2026,7 @@
       </w:r>
       <w:r>
         <w:rPr>
+          <w:color w:val="00B050"/>
           <w:sz w:val="20"/>
           <w:szCs w:val="20"/>
         </w:rPr>
@@ -2059,6 +2034,7 @@
       </w:r>
       <w:r>
         <w:rPr>
+          <w:color w:val="00B050"/>
           <w:sz w:val="20"/>
           <w:szCs w:val="20"/>
           <w:rtl/>
@@ -2068,6 +2044,7 @@
       <w:r>
         <w:rPr>
           <w:rFonts w:hint="cs"/>
+          <w:color w:val="00B050"/>
           <w:sz w:val="20"/>
           <w:szCs w:val="20"/>
           <w:rtl/>
@@ -2077,6 +2054,7 @@
       <w:r>
         <w:rPr>
           <w:rFonts w:hint="cs"/>
+          <w:color w:val="00B050"/>
           <w:sz w:val="20"/>
           <w:szCs w:val="20"/>
           <w:rtl/>
@@ -2085,6 +2063,7 @@
       </w:r>
       <w:r>
         <w:rPr>
+          <w:color w:val="00B050"/>
           <w:sz w:val="20"/>
           <w:szCs w:val="20"/>
         </w:rPr>
@@ -2093,6 +2072,7 @@
       <w:r>
         <w:rPr>
           <w:rFonts w:hint="cs"/>
+          <w:color w:val="00B050"/>
           <w:sz w:val="20"/>
           <w:szCs w:val="20"/>
           <w:rtl/>
@@ -2102,7 +2082,7 @@
     </w:p>
     <w:p>
       <w:pPr>
-        <w:pStyle w:val="a3"/>
+        <w:pStyle w:val="ListParagraph"/>
         <w:numPr>
           <w:ilvl w:val="1"/>
           <w:numId w:val="1"/>
@@ -2208,20 +2188,22 @@
     </w:p>
     <w:p>
       <w:pPr>
-        <w:pStyle w:val="a3"/>
+        <w:pStyle w:val="ListParagraph"/>
         <w:numPr>
           <w:ilvl w:val="1"/>
           <w:numId w:val="1"/>
         </w:numPr>
         <w:bidi/>
         <w:rPr>
-          <w:sz w:val="20"/>
-          <w:szCs w:val="20"/>
-        </w:rPr>
-      </w:pPr>
-      <w:r>
-        <w:rPr>
-          <w:rFonts w:cs="Arial" w:hint="cs"/>
+          <w:color w:val="00B050"/>
+          <w:sz w:val="20"/>
+          <w:szCs w:val="20"/>
+        </w:rPr>
+      </w:pPr>
+      <w:r>
+        <w:rPr>
+          <w:rFonts w:hint="cs"/>
+          <w:color w:val="00B050"/>
           <w:sz w:val="20"/>
           <w:szCs w:val="20"/>
           <w:rtl/>
@@ -2230,7 +2212,7 @@
       </w:r>
       <w:r>
         <w:rPr>
-          <w:rFonts w:cs="Arial"/>
+          <w:color w:val="00B050"/>
           <w:sz w:val="20"/>
           <w:szCs w:val="20"/>
         </w:rPr>
@@ -2238,7 +2220,8 @@
       </w:r>
       <w:r>
         <w:rPr>
-          <w:rFonts w:cs="Arial" w:hint="cs"/>
+          <w:rFonts w:hint="cs"/>
+          <w:color w:val="00B050"/>
           <w:sz w:val="20"/>
           <w:szCs w:val="20"/>
           <w:rtl/>
@@ -2247,7 +2230,8 @@
       </w:r>
       <w:r>
         <w:rPr>
-          <w:rFonts w:cs="Arial" w:hint="cs"/>
+          <w:rFonts w:hint="cs"/>
+          <w:color w:val="00B050"/>
           <w:sz w:val="20"/>
           <w:szCs w:val="20"/>
           <w:rtl/>
@@ -2256,7 +2240,8 @@
       </w:r>
       <w:r>
         <w:rPr>
-          <w:rFonts w:cs="Arial" w:hint="cs"/>
+          <w:rFonts w:hint="cs"/>
+          <w:color w:val="00B050"/>
           <w:sz w:val="20"/>
           <w:szCs w:val="20"/>
           <w:rtl/>
@@ -2265,7 +2250,8 @@
       </w:r>
       <w:r>
         <w:rPr>
-          <w:rFonts w:cs="Arial" w:hint="cs"/>
+          <w:rFonts w:hint="cs"/>
+          <w:color w:val="00B050"/>
           <w:sz w:val="20"/>
           <w:szCs w:val="20"/>
           <w:rtl/>
@@ -2274,7 +2260,7 @@
       </w:r>
       <w:r>
         <w:rPr>
-          <w:rFonts w:cs="Arial"/>
+          <w:color w:val="00B050"/>
           <w:sz w:val="20"/>
           <w:szCs w:val="20"/>
           <w:rtl/>
@@ -2283,7 +2269,8 @@
       </w:r>
       <w:r>
         <w:rPr>
-          <w:rFonts w:cs="Arial" w:hint="cs"/>
+          <w:rFonts w:hint="cs"/>
+          <w:color w:val="00B050"/>
           <w:sz w:val="20"/>
           <w:szCs w:val="20"/>
           <w:rtl/>
@@ -2292,7 +2279,7 @@
       </w:r>
       <w:r>
         <w:rPr>
-          <w:rFonts w:cs="Arial"/>
+          <w:color w:val="00B050"/>
           <w:sz w:val="20"/>
           <w:szCs w:val="20"/>
         </w:rPr>
@@ -2300,7 +2287,8 @@
       </w:r>
       <w:r>
         <w:rPr>
-          <w:rFonts w:cs="Arial" w:hint="cs"/>
+          <w:rFonts w:hint="cs"/>
+          <w:color w:val="00B050"/>
           <w:sz w:val="20"/>
           <w:szCs w:val="20"/>
           <w:rtl/>
@@ -2309,7 +2297,8 @@
       </w:r>
       <w:r>
         <w:rPr>
-          <w:rFonts w:cs="Arial" w:hint="cs"/>
+          <w:rFonts w:hint="cs"/>
+          <w:color w:val="00B050"/>
           <w:sz w:val="20"/>
           <w:szCs w:val="20"/>
           <w:rtl/>
@@ -2319,7 +2308,7 @@
     </w:p>
     <w:p>
       <w:pPr>
-        <w:pStyle w:val="a3"/>
+        <w:pStyle w:val="ListParagraph"/>
         <w:numPr>
           <w:ilvl w:val="1"/>
           <w:numId w:val="1"/>
@@ -2354,12 +2343,23 @@
           <w:szCs w:val="20"/>
           <w:rtl/>
         </w:rPr>
-        <w:t xml:space="preserve"> ובה מסומנות כתובות  שנקראו מבסיס הנתונים (למשל רשימת סניפים של רשת החנויות)</w:t>
-      </w:r>
-    </w:p>
-    <w:p>
-      <w:pPr>
-        <w:pStyle w:val="a3"/>
+        <w:t xml:space="preserve"> ובה מסומנות כתובות  שנקראו מבסיס הנתונים (למשל רשימת סניפים של רשת</w:t>
+      </w:r>
+      <w:bookmarkStart w:id="0" w:name="_GoBack"/>
+      <w:bookmarkEnd w:id="0"/>
+      <w:r>
+        <w:rPr>
+          <w:rFonts w:cs="Arial" w:hint="cs"/>
+          <w:sz w:val="20"/>
+          <w:szCs w:val="20"/>
+          <w:rtl/>
+        </w:rPr>
+        <w:t xml:space="preserve"> החנויות)</w:t>
+      </w:r>
+    </w:p>
+    <w:p>
+      <w:pPr>
+        <w:pStyle w:val="ListParagraph"/>
         <w:numPr>
           <w:ilvl w:val="1"/>
           <w:numId w:val="1"/>
@@ -2470,7 +2470,8 @@
       </w:r>
       <w:r>
         <w:rPr>
-          <w:rFonts w:cs="Arial" w:hint="cs"/>
+          <w:rFonts w:hint="cs"/>
+          <w:color w:val="00B050"/>
           <w:sz w:val="20"/>
           <w:szCs w:val="20"/>
           <w:rtl/>
@@ -2479,7 +2480,7 @@
       </w:r>
       <w:r>
         <w:rPr>
-          <w:rFonts w:cs="Arial"/>
+          <w:color w:val="00B050"/>
           <w:sz w:val="20"/>
           <w:szCs w:val="20"/>
           <w:rtl/>
@@ -2488,7 +2489,8 @@
       </w:r>
       <w:r>
         <w:rPr>
-          <w:rFonts w:cs="Arial" w:hint="cs"/>
+          <w:rFonts w:hint="cs"/>
+          <w:color w:val="00B050"/>
           <w:sz w:val="20"/>
           <w:szCs w:val="20"/>
           <w:rtl/>
@@ -2497,7 +2499,7 @@
       </w:r>
       <w:r>
         <w:rPr>
-          <w:rFonts w:cs="Arial"/>
+          <w:color w:val="00B050"/>
           <w:sz w:val="20"/>
           <w:szCs w:val="20"/>
         </w:rPr>
@@ -2505,7 +2507,8 @@
       </w:r>
       <w:r>
         <w:rPr>
-          <w:rFonts w:cs="Arial" w:hint="cs"/>
+          <w:rFonts w:hint="cs"/>
+          <w:color w:val="00B050"/>
           <w:sz w:val="20"/>
           <w:szCs w:val="20"/>
           <w:rtl/>
@@ -2514,7 +2517,8 @@
       </w:r>
       <w:r>
         <w:rPr>
-          <w:rFonts w:cs="Arial" w:hint="cs"/>
+          <w:rFonts w:hint="cs"/>
+          <w:color w:val="00B050"/>
           <w:sz w:val="20"/>
           <w:szCs w:val="20"/>
           <w:rtl/>
@@ -3048,17 +3052,17 @@
     <w:lsdException w:name="Unresolved Mention" w:semiHidden="1" w:unhideWhenUsed="1"/>
     <w:lsdException w:name="Smart Link" w:semiHidden="1" w:unhideWhenUsed="1"/>
   </w:latentStyles>
-  <w:style w:type="paragraph" w:default="1" w:styleId="a">
+  <w:style w:type="paragraph" w:default="1" w:styleId="Normal">
     <w:name w:val="Normal"/>
     <w:qFormat/>
   </w:style>
-  <w:style w:type="character" w:default="1" w:styleId="a0">
+  <w:style w:type="character" w:default="1" w:styleId="DefaultParagraphFont">
     <w:name w:val="Default Paragraph Font"/>
     <w:uiPriority w:val="1"/>
     <w:semiHidden/>
     <w:unhideWhenUsed/>
   </w:style>
-  <w:style w:type="table" w:default="1" w:styleId="a1">
+  <w:style w:type="table" w:default="1" w:styleId="TableNormal">
     <w:name w:val="Normal Table"/>
     <w:uiPriority w:val="99"/>
     <w:semiHidden/>
@@ -3073,15 +3077,15 @@
       </w:tblCellMar>
     </w:tblPr>
   </w:style>
-  <w:style w:type="numbering" w:default="1" w:styleId="a2">
+  <w:style w:type="numbering" w:default="1" w:styleId="NoList">
     <w:name w:val="No List"/>
     <w:uiPriority w:val="99"/>
     <w:semiHidden/>
     <w:unhideWhenUsed/>
   </w:style>
-  <w:style w:type="paragraph" w:styleId="a3">
+  <w:style w:type="paragraph" w:styleId="ListParagraph">
     <w:name w:val="List Paragraph"/>
-    <w:basedOn w:val="a"/>
+    <w:basedOn w:val="Normal"/>
     <w:uiPriority w:val="34"/>
     <w:qFormat/>
     <w:rsid w:val="00137A0C"/>
@@ -3092,7 +3096,7 @@
   </w:style>
   <w:style w:type="character" w:styleId="Hyperlink">
     <w:name w:val="Hyperlink"/>
-    <w:basedOn w:val="a0"/>
+    <w:basedOn w:val="DefaultParagraphFont"/>
     <w:uiPriority w:val="99"/>
     <w:unhideWhenUsed/>
     <w:rsid w:val="00874BB6"/>

</xml_diff>